<commit_message>
numpy_exercises fixed mismatching types
</commit_message>
<xml_diff>
--- a/python/exercises/numpy_exercises_solutions.docx
+++ b/python/exercises/numpy_exercises_solutions.docx
@@ -1,6 +1,6 @@
 
 <file path=word/document.xml><?xml version="1.0" encoding="utf-8"?>
-<w:document xmlns:wpc="http://schemas.microsoft.com/office/word/2010/wordprocessingCanvas" xmlns:cx="http://schemas.microsoft.com/office/drawing/2014/chartex" xmlns:mc="http://schemas.openxmlformats.org/markup-compatibility/2006" xmlns:o="urn:schemas-microsoft-com:office:office" xmlns:r="http://schemas.openxmlformats.org/officeDocument/2006/relationships" xmlns:m="http://schemas.openxmlformats.org/officeDocument/2006/math" xmlns:v="urn:schemas-microsoft-com:vml" xmlns:wp14="http://schemas.microsoft.com/office/word/2010/wordprocessingDrawing" xmlns:wp="http://schemas.openxmlformats.org/drawingml/2006/wordprocessingDrawing" xmlns:w10="urn:schemas-microsoft-com:office:word" xmlns:w="http://schemas.openxmlformats.org/wordprocessingml/2006/main" xmlns:w14="http://schemas.microsoft.com/office/word/2010/wordml" xmlns:w15="http://schemas.microsoft.com/office/word/2012/wordml" xmlns:w16se="http://schemas.microsoft.com/office/word/2015/wordml/symex" xmlns:wpg="http://schemas.microsoft.com/office/word/2010/wordprocessingGroup" xmlns:wpi="http://schemas.microsoft.com/office/word/2010/wordprocessingInk" xmlns:wne="http://schemas.microsoft.com/office/word/2006/wordml" xmlns:wps="http://schemas.microsoft.com/office/word/2010/wordprocessingShape" mc:Ignorable="w14 w15 w16se wp14">
+<w:document xmlns:wpc="http://schemas.microsoft.com/office/word/2010/wordprocessingCanvas" xmlns:cx="http://schemas.microsoft.com/office/drawing/2014/chartex" xmlns:cx1="http://schemas.microsoft.com/office/drawing/2015/9/8/chartex" xmlns:mc="http://schemas.openxmlformats.org/markup-compatibility/2006" xmlns:o="urn:schemas-microsoft-com:office:office" xmlns:r="http://schemas.openxmlformats.org/officeDocument/2006/relationships" xmlns:m="http://schemas.openxmlformats.org/officeDocument/2006/math" xmlns:v="urn:schemas-microsoft-com:vml" xmlns:wp14="http://schemas.microsoft.com/office/word/2010/wordprocessingDrawing" xmlns:wp="http://schemas.openxmlformats.org/drawingml/2006/wordprocessingDrawing" xmlns:w10="urn:schemas-microsoft-com:office:word" xmlns:w="http://schemas.openxmlformats.org/wordprocessingml/2006/main" xmlns:w14="http://schemas.microsoft.com/office/word/2010/wordml" xmlns:w15="http://schemas.microsoft.com/office/word/2012/wordml" xmlns:w16se="http://schemas.microsoft.com/office/word/2015/wordml/symex" xmlns:wpg="http://schemas.microsoft.com/office/word/2010/wordprocessingGroup" xmlns:wpi="http://schemas.microsoft.com/office/word/2010/wordprocessingInk" xmlns:wne="http://schemas.microsoft.com/office/word/2006/wordml" xmlns:wps="http://schemas.microsoft.com/office/word/2010/wordprocessingShape" mc:Ignorable="w14 w15 w16se wp14">
   <w:body>
     <w:p>
       <w:pPr>
@@ -1273,8 +1273,10 @@
           <w:kern w:val="32"/>
           <w:sz w:val="22"/>
         </w:rPr>
-        <w:t>oat64</w:t>
-      </w:r>
+        <w:t>oat32</w:t>
+      </w:r>
+      <w:bookmarkStart w:id="0" w:name="_GoBack"/>
+      <w:bookmarkEnd w:id="0"/>
     </w:p>
     <w:p>
       <w:pPr>
@@ -7438,8 +7440,6 @@
         </w:rPr>
         <w:t>[[1 2 3 4]</w:t>
       </w:r>
-      <w:bookmarkStart w:id="0" w:name="_GoBack"/>
-      <w:bookmarkEnd w:id="0"/>
     </w:p>
     <w:p>
       <w:pPr>
@@ -7679,7 +7679,7 @@
 </file>
 
 <file path=word/endnotes.xml><?xml version="1.0" encoding="utf-8"?>
-<w:endnotes xmlns:wpc="http://schemas.microsoft.com/office/word/2010/wordprocessingCanvas" xmlns:cx="http://schemas.microsoft.com/office/drawing/2014/chartex" xmlns:mc="http://schemas.openxmlformats.org/markup-compatibility/2006" xmlns:o="urn:schemas-microsoft-com:office:office" xmlns:r="http://schemas.openxmlformats.org/officeDocument/2006/relationships" xmlns:m="http://schemas.openxmlformats.org/officeDocument/2006/math" xmlns:v="urn:schemas-microsoft-com:vml" xmlns:wp14="http://schemas.microsoft.com/office/word/2010/wordprocessingDrawing" xmlns:wp="http://schemas.openxmlformats.org/drawingml/2006/wordprocessingDrawing" xmlns:w10="urn:schemas-microsoft-com:office:word" xmlns:w="http://schemas.openxmlformats.org/wordprocessingml/2006/main" xmlns:w14="http://schemas.microsoft.com/office/word/2010/wordml" xmlns:w15="http://schemas.microsoft.com/office/word/2012/wordml" xmlns:w16se="http://schemas.microsoft.com/office/word/2015/wordml/symex" xmlns:wpg="http://schemas.microsoft.com/office/word/2010/wordprocessingGroup" xmlns:wpi="http://schemas.microsoft.com/office/word/2010/wordprocessingInk" xmlns:wne="http://schemas.microsoft.com/office/word/2006/wordml" xmlns:wps="http://schemas.microsoft.com/office/word/2010/wordprocessingShape" mc:Ignorable="w14 w15 w16se wp14">
+<w:endnotes xmlns:wpc="http://schemas.microsoft.com/office/word/2010/wordprocessingCanvas" xmlns:cx="http://schemas.microsoft.com/office/drawing/2014/chartex" xmlns:cx1="http://schemas.microsoft.com/office/drawing/2015/9/8/chartex" xmlns:mc="http://schemas.openxmlformats.org/markup-compatibility/2006" xmlns:o="urn:schemas-microsoft-com:office:office" xmlns:r="http://schemas.openxmlformats.org/officeDocument/2006/relationships" xmlns:m="http://schemas.openxmlformats.org/officeDocument/2006/math" xmlns:v="urn:schemas-microsoft-com:vml" xmlns:wp14="http://schemas.microsoft.com/office/word/2010/wordprocessingDrawing" xmlns:wp="http://schemas.openxmlformats.org/drawingml/2006/wordprocessingDrawing" xmlns:w10="urn:schemas-microsoft-com:office:word" xmlns:w="http://schemas.openxmlformats.org/wordprocessingml/2006/main" xmlns:w14="http://schemas.microsoft.com/office/word/2010/wordml" xmlns:w15="http://schemas.microsoft.com/office/word/2012/wordml" xmlns:w16se="http://schemas.microsoft.com/office/word/2015/wordml/symex" xmlns:wpg="http://schemas.microsoft.com/office/word/2010/wordprocessingGroup" xmlns:wpi="http://schemas.microsoft.com/office/word/2010/wordprocessingInk" xmlns:wne="http://schemas.microsoft.com/office/word/2006/wordml" xmlns:wps="http://schemas.microsoft.com/office/word/2010/wordprocessingShape" mc:Ignorable="w14 w15 w16se wp14">
   <w:endnote w:type="separator" w:id="-1">
     <w:p>
       <w:r>
@@ -7698,7 +7698,7 @@
 </file>
 
 <file path=word/footnotes.xml><?xml version="1.0" encoding="utf-8"?>
-<w:footnotes xmlns:wpc="http://schemas.microsoft.com/office/word/2010/wordprocessingCanvas" xmlns:cx="http://schemas.microsoft.com/office/drawing/2014/chartex" xmlns:mc="http://schemas.openxmlformats.org/markup-compatibility/2006" xmlns:o="urn:schemas-microsoft-com:office:office" xmlns:r="http://schemas.openxmlformats.org/officeDocument/2006/relationships" xmlns:m="http://schemas.openxmlformats.org/officeDocument/2006/math" xmlns:v="urn:schemas-microsoft-com:vml" xmlns:wp14="http://schemas.microsoft.com/office/word/2010/wordprocessingDrawing" xmlns:wp="http://schemas.openxmlformats.org/drawingml/2006/wordprocessingDrawing" xmlns:w10="urn:schemas-microsoft-com:office:word" xmlns:w="http://schemas.openxmlformats.org/wordprocessingml/2006/main" xmlns:w14="http://schemas.microsoft.com/office/word/2010/wordml" xmlns:w15="http://schemas.microsoft.com/office/word/2012/wordml" xmlns:w16se="http://schemas.microsoft.com/office/word/2015/wordml/symex" xmlns:wpg="http://schemas.microsoft.com/office/word/2010/wordprocessingGroup" xmlns:wpi="http://schemas.microsoft.com/office/word/2010/wordprocessingInk" xmlns:wne="http://schemas.microsoft.com/office/word/2006/wordml" xmlns:wps="http://schemas.microsoft.com/office/word/2010/wordprocessingShape" mc:Ignorable="w14 w15 w16se wp14">
+<w:footnotes xmlns:wpc="http://schemas.microsoft.com/office/word/2010/wordprocessingCanvas" xmlns:cx="http://schemas.microsoft.com/office/drawing/2014/chartex" xmlns:cx1="http://schemas.microsoft.com/office/drawing/2015/9/8/chartex" xmlns:mc="http://schemas.openxmlformats.org/markup-compatibility/2006" xmlns:o="urn:schemas-microsoft-com:office:office" xmlns:r="http://schemas.openxmlformats.org/officeDocument/2006/relationships" xmlns:m="http://schemas.openxmlformats.org/officeDocument/2006/math" xmlns:v="urn:schemas-microsoft-com:vml" xmlns:wp14="http://schemas.microsoft.com/office/word/2010/wordprocessingDrawing" xmlns:wp="http://schemas.openxmlformats.org/drawingml/2006/wordprocessingDrawing" xmlns:w10="urn:schemas-microsoft-com:office:word" xmlns:w="http://schemas.openxmlformats.org/wordprocessingml/2006/main" xmlns:w14="http://schemas.microsoft.com/office/word/2010/wordml" xmlns:w15="http://schemas.microsoft.com/office/word/2012/wordml" xmlns:w16se="http://schemas.microsoft.com/office/word/2015/wordml/symex" xmlns:wpg="http://schemas.microsoft.com/office/word/2010/wordprocessingGroup" xmlns:wpi="http://schemas.microsoft.com/office/word/2010/wordprocessingInk" xmlns:wne="http://schemas.microsoft.com/office/word/2006/wordml" xmlns:wps="http://schemas.microsoft.com/office/word/2010/wordprocessingShape" mc:Ignorable="w14 w15 w16se wp14">
   <w:footnote w:type="separator" w:id="-1">
     <w:p>
       <w:r>
@@ -7717,7 +7717,7 @@
 </file>
 
 <file path=word/numbering.xml><?xml version="1.0" encoding="utf-8"?>
-<w:numbering xmlns:wpc="http://schemas.microsoft.com/office/word/2010/wordprocessingCanvas" xmlns:cx="http://schemas.microsoft.com/office/drawing/2014/chartex" xmlns:mc="http://schemas.openxmlformats.org/markup-compatibility/2006" xmlns:o="urn:schemas-microsoft-com:office:office" xmlns:r="http://schemas.openxmlformats.org/officeDocument/2006/relationships" xmlns:m="http://schemas.openxmlformats.org/officeDocument/2006/math" xmlns:v="urn:schemas-microsoft-com:vml" xmlns:wp14="http://schemas.microsoft.com/office/word/2010/wordprocessingDrawing" xmlns:wp="http://schemas.openxmlformats.org/drawingml/2006/wordprocessingDrawing" xmlns:w10="urn:schemas-microsoft-com:office:word" xmlns:w="http://schemas.openxmlformats.org/wordprocessingml/2006/main" xmlns:w14="http://schemas.microsoft.com/office/word/2010/wordml" xmlns:w15="http://schemas.microsoft.com/office/word/2012/wordml" xmlns:w16se="http://schemas.microsoft.com/office/word/2015/wordml/symex" xmlns:wpg="http://schemas.microsoft.com/office/word/2010/wordprocessingGroup" xmlns:wpi="http://schemas.microsoft.com/office/word/2010/wordprocessingInk" xmlns:wne="http://schemas.microsoft.com/office/word/2006/wordml" xmlns:wps="http://schemas.microsoft.com/office/word/2010/wordprocessingShape" mc:Ignorable="w14 w15 w16se wp14">
+<w:numbering xmlns:wpc="http://schemas.microsoft.com/office/word/2010/wordprocessingCanvas" xmlns:cx="http://schemas.microsoft.com/office/drawing/2014/chartex" xmlns:cx1="http://schemas.microsoft.com/office/drawing/2015/9/8/chartex" xmlns:mc="http://schemas.openxmlformats.org/markup-compatibility/2006" xmlns:o="urn:schemas-microsoft-com:office:office" xmlns:r="http://schemas.openxmlformats.org/officeDocument/2006/relationships" xmlns:m="http://schemas.openxmlformats.org/officeDocument/2006/math" xmlns:v="urn:schemas-microsoft-com:vml" xmlns:wp14="http://schemas.microsoft.com/office/word/2010/wordprocessingDrawing" xmlns:wp="http://schemas.openxmlformats.org/drawingml/2006/wordprocessingDrawing" xmlns:w10="urn:schemas-microsoft-com:office:word" xmlns:w="http://schemas.openxmlformats.org/wordprocessingml/2006/main" xmlns:w14="http://schemas.microsoft.com/office/word/2010/wordml" xmlns:w15="http://schemas.microsoft.com/office/word/2012/wordml" xmlns:w16se="http://schemas.microsoft.com/office/word/2015/wordml/symex" xmlns:wpg="http://schemas.microsoft.com/office/word/2010/wordprocessingGroup" xmlns:wpi="http://schemas.microsoft.com/office/word/2010/wordprocessingInk" xmlns:wne="http://schemas.microsoft.com/office/word/2006/wordml" xmlns:wps="http://schemas.microsoft.com/office/word/2010/wordprocessingShape" mc:Ignorable="w14 w15 w16se wp14">
   <w:abstractNum w:abstractNumId="0" w15:restartNumberingAfterBreak="0">
     <w:nsid w:val="016354C5"/>
     <w:multiLevelType w:val="hybridMultilevel"/>
@@ -9646,7 +9646,7 @@
 </file>
 
 <file path=customXml/itemProps1.xml><?xml version="1.0" encoding="utf-8"?>
-<ds:datastoreItem xmlns:ds="http://schemas.openxmlformats.org/officeDocument/2006/customXml" ds:itemID="{22CE097D-7382-45E6-ACE1-AF06A27993E6}">
+<ds:datastoreItem xmlns:ds="http://schemas.openxmlformats.org/officeDocument/2006/customXml" ds:itemID="{7E32469E-DFFF-4414-BC75-6A83B82B34A3}">
   <ds:schemaRefs>
     <ds:schemaRef ds:uri="http://schemas.openxmlformats.org/officeDocument/2006/bibliography"/>
   </ds:schemaRefs>

</xml_diff>